<commit_message>
Repo switch to a new branch
</commit_message>
<xml_diff>
--- a/CTS User Guide.docx
+++ b/CTS User Guide.docx
@@ -883,11 +883,6 @@
       </w:r>
     </w:p>
     <w:p>
-      <w:pPr>
-        <w:rPr>
-          <w:rFonts w:hint="eastAsia"/>
-        </w:rPr>
-      </w:pPr>
       <w:r>
         <w:tab/>
       </w:r>
@@ -994,7 +989,13 @@
         <w:rPr>
           <w:rFonts w:hint="eastAsia"/>
         </w:rPr>
-        <w:t>指定某个模块并运行测试程序</w:t>
+        <w:t>指定某个</w:t>
+      </w:r>
+      <w:r>
+        <w:rPr>
+          <w:rFonts w:hint="eastAsia"/>
+        </w:rPr>
+        <w:t>模块中的某个测试并运行</w:t>
       </w:r>
     </w:p>
     <w:p>
@@ -1009,6 +1010,125 @@
       <w:r>
         <w:t>run cts -m Gesture --test android.gesture.cts.GestureTest#testGetStrokes</w:t>
       </w:r>
+    </w:p>
+    <w:p>
+      <w:pPr>
+        <w:ind w:firstLine="720"/>
+      </w:pPr>
+      <w:r>
+        <w:rPr>
+          <w:rFonts w:hint="eastAsia"/>
+        </w:rPr>
+        <w:t>不清楚命令的情况下可以直接执行</w:t>
+      </w:r>
+      <w:r>
+        <w:rPr>
+          <w:rFonts w:hint="eastAsia"/>
+        </w:rPr>
+        <w:t>-help</w:t>
+      </w:r>
+    </w:p>
+    <w:p>
+      <w:pPr>
+        <w:ind w:firstLine="720"/>
+      </w:pPr>
+      <w:r>
+        <w:t xml:space="preserve">-m :  </w:t>
+      </w:r>
+      <w:r>
+        <w:rPr>
+          <w:rFonts w:hint="eastAsia"/>
+        </w:rPr>
+        <w:t>要测试的模块，可通过</w:t>
+      </w:r>
+      <w:r>
+        <w:rPr>
+          <w:rFonts w:hint="eastAsia"/>
+        </w:rPr>
+        <w:t xml:space="preserve">  l m </w:t>
+      </w:r>
+      <w:r>
+        <w:rPr>
+          <w:rFonts w:hint="eastAsia"/>
+        </w:rPr>
+        <w:t>命令查看都有哪些模块</w:t>
+      </w:r>
+    </w:p>
+    <w:p>
+      <w:pPr>
+        <w:ind w:firstLine="720"/>
+      </w:pPr>
+      <w:r>
+        <w:rPr>
+          <w:rFonts w:hint="eastAsia"/>
+        </w:rPr>
+        <w:lastRenderedPageBreak/>
+        <w:t xml:space="preserve">--test : </w:t>
+      </w:r>
+      <w:r>
+        <w:rPr>
+          <w:rFonts w:hint="eastAsia"/>
+        </w:rPr>
+        <w:t>要测试的测试名称</w:t>
+      </w:r>
+    </w:p>
+    <w:p>
+      <w:pPr>
+        <w:ind w:firstLine="720"/>
+      </w:pPr>
+      <w:r>
+        <w:rPr>
+          <w:rFonts w:hint="eastAsia"/>
+        </w:rPr>
+        <w:t xml:space="preserve">**#**   :   </w:t>
+      </w:r>
+      <w:r>
+        <w:rPr>
+          <w:rFonts w:hint="eastAsia"/>
+        </w:rPr>
+        <w:t>类名</w:t>
+      </w:r>
+      <w:r>
+        <w:rPr>
+          <w:rFonts w:hint="eastAsia"/>
+        </w:rPr>
+        <w:t>#</w:t>
+      </w:r>
+      <w:r>
+        <w:rPr>
+          <w:rFonts w:hint="eastAsia"/>
+        </w:rPr>
+        <w:t>方法名</w:t>
+      </w:r>
+      <w:r>
+        <w:rPr>
+          <w:rFonts w:hint="eastAsia"/>
+        </w:rPr>
+        <w:t xml:space="preserve"> </w:t>
+      </w:r>
+      <w:r>
+        <w:rPr>
+          <w:rFonts w:hint="eastAsia"/>
+        </w:rPr>
+        <w:t>，</w:t>
+      </w:r>
+      <w:r>
+        <w:rPr>
+          <w:rFonts w:hint="eastAsia"/>
+        </w:rPr>
+        <w:t xml:space="preserve"> </w:t>
+      </w:r>
+      <w:r>
+        <w:rPr>
+          <w:rFonts w:hint="eastAsia"/>
+        </w:rPr>
+        <w:t>要测试的类和方法名称</w:t>
+      </w:r>
+    </w:p>
+    <w:p>
+      <w:pPr>
+        <w:ind w:firstLine="720"/>
+      </w:pPr>
     </w:p>
     <w:p/>
     <w:p>
@@ -1034,7 +1154,6 @@
         <w:rPr>
           <w:rFonts w:hint="eastAsia"/>
         </w:rPr>
-        <w:lastRenderedPageBreak/>
         <w:t>自动保存在</w:t>
       </w:r>
       <w:r>
@@ -1099,6 +1218,135 @@
           <w:rFonts w:hint="eastAsia"/>
         </w:rPr>
         <w:t>就是最终生成的报告</w:t>
+      </w:r>
+    </w:p>
+    <w:p>
+      <w:pPr>
+        <w:ind w:left="720"/>
+      </w:pPr>
+      <w:r>
+        <w:rPr>
+          <w:rFonts w:hint="eastAsia"/>
+        </w:rPr>
+        <w:t>这份报告可以用</w:t>
+      </w:r>
+      <w:r>
+        <w:rPr>
+          <w:rFonts w:hint="eastAsia"/>
+        </w:rPr>
+        <w:t>chrome</w:t>
+      </w:r>
+      <w:r>
+        <w:rPr>
+          <w:rFonts w:hint="eastAsia"/>
+        </w:rPr>
+        <w:t>或者</w:t>
+      </w:r>
+      <w:r>
+        <w:rPr>
+          <w:rFonts w:hint="eastAsia"/>
+        </w:rPr>
+        <w:t>Firefox</w:t>
+      </w:r>
+      <w:r>
+        <w:rPr>
+          <w:rFonts w:hint="eastAsia"/>
+        </w:rPr>
+        <w:t>浏览器打开，前提是必须将整个以时间命名的</w:t>
+      </w:r>
+      <w:r>
+        <w:rPr>
+          <w:rFonts w:hint="eastAsia"/>
+        </w:rPr>
+        <w:t>test_result</w:t>
+      </w:r>
+      <w:r>
+        <w:rPr>
+          <w:rFonts w:hint="eastAsia"/>
+        </w:rPr>
+        <w:t>文件夹拷贝出来并在这个里面才能打开</w:t>
+      </w:r>
+    </w:p>
+    <w:p>
+      <w:pPr>
+        <w:ind w:left="720"/>
+      </w:pPr>
+      <w:r>
+        <w:rPr>
+          <w:rFonts w:hint="eastAsia"/>
+        </w:rPr>
+        <w:t>因为这个里面涉及到一个</w:t>
+      </w:r>
+      <w:r>
+        <w:rPr>
+          <w:rFonts w:hint="eastAsia"/>
+        </w:rPr>
+        <w:t>.xml</w:t>
+      </w:r>
+      <w:r>
+        <w:rPr>
+          <w:rFonts w:hint="eastAsia"/>
+        </w:rPr>
+        <w:t>文件的</w:t>
+      </w:r>
+      <w:r>
+        <w:rPr>
+          <w:rFonts w:hint="eastAsia"/>
+        </w:rPr>
+        <w:t>xsl</w:t>
+      </w:r>
+      <w:r>
+        <w:rPr>
+          <w:rFonts w:hint="eastAsia"/>
+        </w:rPr>
+        <w:t>格式，这个</w:t>
+      </w:r>
+      <w:r>
+        <w:rPr>
+          <w:rFonts w:hint="eastAsia"/>
+        </w:rPr>
+        <w:t>xsl</w:t>
+      </w:r>
+      <w:r>
+        <w:rPr>
+          <w:rFonts w:hint="eastAsia"/>
+        </w:rPr>
+        <w:t>格式就类似于你在打开那个</w:t>
+      </w:r>
+      <w:r>
+        <w:rPr>
+          <w:rFonts w:hint="eastAsia"/>
+        </w:rPr>
+        <w:t>excel</w:t>
+      </w:r>
+      <w:r>
+        <w:rPr>
+          <w:rFonts w:hint="eastAsia"/>
+        </w:rPr>
+        <w:t>表格的时候所使用的格式，这个格式由于是谷歌自定义的，因此，必须要在当前文件夹中加载</w:t>
+      </w:r>
+    </w:p>
+    <w:p>
+      <w:pPr>
+        <w:ind w:left="720"/>
+      </w:pPr>
+      <w:r>
+        <w:rPr>
+          <w:rFonts w:hint="eastAsia"/>
+        </w:rPr>
+        <w:t>这个格式在</w:t>
+      </w:r>
+      <w:r>
+        <w:rPr>
+          <w:rFonts w:hint="eastAsia"/>
+        </w:rPr>
+        <w:t>test_result</w:t>
+      </w:r>
+      <w:r>
+        <w:rPr>
+          <w:rFonts w:hint="eastAsia"/>
+        </w:rPr>
+        <w:t>文件夹中定义，所以必须全部整个拷贝出来才能够打开</w:t>
       </w:r>
     </w:p>
     <w:p>
@@ -1122,13 +1370,19 @@
         <w:rPr>
           <w:rFonts w:hint="eastAsia"/>
         </w:rPr>
-        <w:t>cameram</w:t>
-      </w:r>
-      <w:r>
-        <w:rPr>
-          <w:rFonts w:hint="eastAsia"/>
-        </w:rPr>
-        <w:t>模块部分的命令为：</w:t>
+        <w:t>camera</w:t>
+      </w:r>
+      <w:r>
+        <w:rPr>
+          <w:rFonts w:hint="eastAsia"/>
+        </w:rPr>
+        <w:t>计划</w:t>
+      </w:r>
+      <w:r>
+        <w:rPr>
+          <w:rFonts w:hint="eastAsia"/>
+        </w:rPr>
+        <w:t>部分的命令为：</w:t>
       </w:r>
     </w:p>
     <w:p>
@@ -1147,12 +1401,1618 @@
     <w:p>
       <w:pPr>
         <w:pStyle w:val="ListParagraph"/>
+        <w:numPr>
+          <w:ilvl w:val="0"/>
+          <w:numId w:val="1"/>
+        </w:numPr>
+      </w:pPr>
+      <w:r>
+        <w:rPr>
+          <w:rFonts w:hint="eastAsia"/>
+        </w:rPr>
+        <w:t>CTS</w:t>
+      </w:r>
+      <w:r>
+        <w:rPr>
+          <w:rFonts w:hint="eastAsia"/>
+        </w:rPr>
+        <w:t>在运行某个</w:t>
+      </w:r>
+      <w:r>
+        <w:rPr>
+          <w:rFonts w:hint="eastAsia"/>
+        </w:rPr>
+        <w:t>Case</w:t>
+      </w:r>
+      <w:r>
+        <w:rPr>
+          <w:rFonts w:hint="eastAsia"/>
+        </w:rPr>
+        <w:t>的过程中，可以指定其运行所需的</w:t>
+      </w:r>
+      <w:r>
+        <w:rPr>
+          <w:rFonts w:hint="eastAsia"/>
+        </w:rPr>
+        <w:t>ABI</w:t>
+      </w:r>
+      <w:r>
+        <w:rPr>
+          <w:rFonts w:hint="eastAsia"/>
+        </w:rPr>
+        <w:t>，</w:t>
+      </w:r>
+      <w:r>
+        <w:rPr>
+          <w:rFonts w:hint="eastAsia"/>
+        </w:rPr>
+        <w:t>在</w:t>
+      </w:r>
+      <w:r>
+        <w:rPr>
+          <w:rFonts w:hint="eastAsia"/>
+        </w:rPr>
+        <w:t>64</w:t>
+      </w:r>
+      <w:r>
+        <w:rPr>
+          <w:rFonts w:hint="eastAsia"/>
+        </w:rPr>
+        <w:t>位操作系统中，可以指定，</w:t>
+      </w:r>
+      <w:r>
+        <w:rPr>
+          <w:rFonts w:hint="eastAsia"/>
+        </w:rPr>
+        <w:t xml:space="preserve"> </w:t>
+      </w:r>
+      <w:r>
+        <w:rPr>
+          <w:rFonts w:ascii="Courier New" w:hAnsi="Courier New" w:cs="Courier New"/>
+          <w:color w:val="212121"/>
+          <w:sz w:val="21"/>
+          <w:szCs w:val="21"/>
+        </w:rPr>
+        <w:t>--force-abi 32|64</w:t>
+      </w:r>
+      <w:r>
+        <w:rPr>
+          <w:rFonts w:ascii="Courier New" w:hAnsi="Courier New" w:cs="Courier New" w:hint="eastAsia"/>
+          <w:color w:val="212121"/>
+          <w:sz w:val="21"/>
+          <w:szCs w:val="21"/>
+        </w:rPr>
+        <w:t>，</w:t>
+      </w:r>
+      <w:r>
+        <w:rPr>
+          <w:rFonts w:ascii="Courier New" w:hAnsi="Courier New" w:cs="Courier New" w:hint="eastAsia"/>
+          <w:color w:val="212121"/>
+          <w:sz w:val="21"/>
+          <w:szCs w:val="21"/>
+        </w:rPr>
+        <w:t xml:space="preserve"> </w:t>
+      </w:r>
+      <w:r>
+        <w:rPr>
+          <w:rFonts w:ascii="Courier New" w:hAnsi="Courier New" w:cs="Courier New" w:hint="eastAsia"/>
+          <w:color w:val="212121"/>
+          <w:sz w:val="21"/>
+          <w:szCs w:val="21"/>
+        </w:rPr>
+        <w:t>含义为仅对</w:t>
+      </w:r>
+      <w:r>
+        <w:rPr>
+          <w:rFonts w:ascii="Courier New" w:hAnsi="Courier New" w:cs="Courier New" w:hint="eastAsia"/>
+          <w:color w:val="212121"/>
+          <w:sz w:val="21"/>
+          <w:szCs w:val="21"/>
+        </w:rPr>
+        <w:t>32</w:t>
+      </w:r>
+      <w:r>
+        <w:rPr>
+          <w:rFonts w:ascii="Courier New" w:hAnsi="Courier New" w:cs="Courier New" w:hint="eastAsia"/>
+          <w:color w:val="212121"/>
+          <w:sz w:val="21"/>
+          <w:szCs w:val="21"/>
+        </w:rPr>
+        <w:t>位或者</w:t>
+      </w:r>
+      <w:r>
+        <w:rPr>
+          <w:rFonts w:ascii="Courier New" w:hAnsi="Courier New" w:cs="Courier New" w:hint="eastAsia"/>
+          <w:color w:val="212121"/>
+          <w:sz w:val="21"/>
+          <w:szCs w:val="21"/>
+        </w:rPr>
+        <w:t>64</w:t>
+      </w:r>
+      <w:r>
+        <w:rPr>
+          <w:rFonts w:ascii="Courier New" w:hAnsi="Courier New" w:cs="Courier New" w:hint="eastAsia"/>
+          <w:color w:val="212121"/>
+          <w:sz w:val="21"/>
+          <w:szCs w:val="21"/>
+        </w:rPr>
+        <w:t>位</w:t>
+      </w:r>
+      <w:r>
+        <w:rPr>
+          <w:rFonts w:ascii="Courier New" w:hAnsi="Courier New" w:cs="Courier New" w:hint="eastAsia"/>
+          <w:color w:val="212121"/>
+          <w:sz w:val="21"/>
+          <w:szCs w:val="21"/>
+        </w:rPr>
+        <w:t>ABI</w:t>
+      </w:r>
+      <w:r>
+        <w:rPr>
+          <w:rFonts w:ascii="Courier New" w:hAnsi="Courier New" w:cs="Courier New" w:hint="eastAsia"/>
+          <w:color w:val="212121"/>
+          <w:sz w:val="21"/>
+          <w:szCs w:val="21"/>
+        </w:rPr>
+        <w:t>进行测试</w:t>
+      </w:r>
+      <w:r>
+        <w:rPr>
+          <w:rFonts w:ascii="Courier New" w:hAnsi="Courier New" w:cs="Courier New" w:hint="eastAsia"/>
+          <w:color w:val="212121"/>
+          <w:sz w:val="21"/>
+          <w:szCs w:val="21"/>
+        </w:rPr>
+        <w:t>。</w:t>
+      </w:r>
+    </w:p>
+    <w:p>
+      <w:pPr>
+        <w:pStyle w:val="ListParagraph"/>
+      </w:pPr>
+      <w:r>
+        <w:rPr>
+          <w:rFonts w:hint="eastAsia"/>
+        </w:rPr>
+        <w:t>在运行某个测试</w:t>
+      </w:r>
+      <w:r>
+        <w:rPr>
+          <w:rFonts w:hint="eastAsia"/>
+        </w:rPr>
+        <w:t>case</w:t>
+      </w:r>
+      <w:r>
+        <w:rPr>
+          <w:rFonts w:hint="eastAsia"/>
+        </w:rPr>
+        <w:t>的过程中，可以使用如下命令强制测试在某个</w:t>
+      </w:r>
+      <w:r>
+        <w:rPr>
+          <w:rFonts w:hint="eastAsia"/>
+        </w:rPr>
+        <w:t>ABI</w:t>
+      </w:r>
+      <w:r>
+        <w:rPr>
+          <w:rFonts w:hint="eastAsia"/>
+        </w:rPr>
+        <w:t>下运行</w:t>
+      </w:r>
+    </w:p>
+    <w:p>
+      <w:pPr>
+        <w:pStyle w:val="ListParagraph"/>
+      </w:pPr>
+      <w:r>
+        <w:rPr>
+          <w:rFonts w:hint="eastAsia"/>
+        </w:rPr>
+        <w:t>--abi</w:t>
+      </w:r>
+      <w:r>
+        <w:t xml:space="preserve"> &lt;abi_name&gt;</w:t>
+      </w:r>
+    </w:p>
+    <w:p>
+      <w:pPr>
+        <w:pStyle w:val="ListParagraph"/>
+      </w:pPr>
+      <w:r>
+        <w:rPr>
+          <w:rFonts w:hint="eastAsia"/>
+        </w:rPr>
+        <w:t>默认情况下，</w:t>
+      </w:r>
+      <w:r>
+        <w:rPr>
+          <w:rFonts w:hint="eastAsia"/>
+        </w:rPr>
+        <w:t>测试会为每个该设备所支持的</w:t>
+      </w:r>
+      <w:r>
+        <w:rPr>
+          <w:rFonts w:hint="eastAsia"/>
+        </w:rPr>
+        <w:t>ABI</w:t>
+      </w:r>
+      <w:r>
+        <w:rPr>
+          <w:rFonts w:hint="eastAsia"/>
+        </w:rPr>
+        <w:t>运行一遍</w:t>
+      </w:r>
+    </w:p>
+    <w:p>
+      <w:pPr>
+        <w:pStyle w:val="ListParagraph"/>
+      </w:pPr>
+      <w:r>
+        <w:rPr>
+          <w:rFonts w:hint="eastAsia"/>
+        </w:rPr>
+        <w:t>CTS</w:t>
+      </w:r>
+      <w:r>
+        <w:rPr>
+          <w:rFonts w:hint="eastAsia"/>
+        </w:rPr>
+        <w:t>单独测试某一个</w:t>
+      </w:r>
+      <w:r>
+        <w:rPr>
+          <w:rFonts w:hint="eastAsia"/>
+        </w:rPr>
+        <w:t>Testcase</w:t>
+      </w:r>
+      <w:r>
+        <w:rPr>
+          <w:rFonts w:hint="eastAsia"/>
+        </w:rPr>
+        <w:t>时候，不能只是指出要测试的</w:t>
+      </w:r>
+      <w:r>
+        <w:rPr>
+          <w:rFonts w:hint="eastAsia"/>
+        </w:rPr>
+        <w:t>test</w:t>
+      </w:r>
+      <w:r>
+        <w:rPr>
+          <w:rFonts w:hint="eastAsia"/>
+        </w:rPr>
+        <w:t>，还必须指定该测试</w:t>
+      </w:r>
+      <w:r>
+        <w:rPr>
+          <w:rFonts w:hint="eastAsia"/>
+        </w:rPr>
+        <w:t>Case</w:t>
+      </w:r>
+      <w:r>
+        <w:rPr>
+          <w:rFonts w:hint="eastAsia"/>
+        </w:rPr>
+        <w:t>所属的模块</w:t>
+      </w:r>
+    </w:p>
+    <w:p>
+      <w:pPr>
+        <w:pStyle w:val="t-body"/>
+        <w:rPr>
+          <w:b/>
+        </w:rPr>
+      </w:pPr>
+      <w:r>
+        <w:rPr>
+          <w:b/>
+        </w:rPr>
+        <w:t>Building and running CTS</w:t>
+      </w:r>
+    </w:p>
+    <w:p>
+      <w:pPr>
+        <w:pStyle w:val="t-body"/>
+        <w:numPr>
+          <w:ilvl w:val="0"/>
+          <w:numId w:val="2"/>
+        </w:numPr>
+      </w:pPr>
+      <w:r>
+        <w:t>Installing Repo</w:t>
+      </w:r>
+    </w:p>
+    <w:p>
+      <w:pPr>
+        <w:pStyle w:val="t-body"/>
+        <w:numPr>
+          <w:ilvl w:val="1"/>
+          <w:numId w:val="2"/>
+        </w:numPr>
+      </w:pPr>
+      <w:r>
+        <w:t>mkdir ~/bin</w:t>
+      </w:r>
+    </w:p>
+    <w:p>
+      <w:pPr>
+        <w:pStyle w:val="t-body"/>
+        <w:numPr>
+          <w:ilvl w:val="1"/>
+          <w:numId w:val="2"/>
+        </w:numPr>
+      </w:pPr>
+      <w:r>
+        <w:t>export PATH=~/bin:$PATH</w:t>
+      </w:r>
+    </w:p>
+    <w:p>
+      <w:pPr>
+        <w:pStyle w:val="t-body"/>
+        <w:numPr>
+          <w:ilvl w:val="1"/>
+          <w:numId w:val="2"/>
+        </w:numPr>
+      </w:pPr>
+      <w:r>
+        <w:t xml:space="preserve">Download repo script to ~/bin/repo refer to </w:t>
+      </w:r>
+    </w:p>
+    <w:p>
+      <w:pPr>
+        <w:pStyle w:val="t-body"/>
+        <w:ind w:left="1800"/>
+      </w:pPr>
+      <w:r>
+        <w:t>curl http://commondatastorage.googleapis.com/git-repo-downloads/repo &gt; ~/bin/repo</w:t>
+      </w:r>
+    </w:p>
+    <w:p>
+      <w:pPr>
+        <w:pStyle w:val="t-body"/>
+        <w:numPr>
+          <w:ilvl w:val="1"/>
+          <w:numId w:val="2"/>
+        </w:numPr>
+      </w:pPr>
+      <w:r>
+        <w:t>chmod a+x ~/bin/repo</w:t>
+      </w:r>
+    </w:p>
+    <w:p>
+      <w:pPr>
+        <w:pStyle w:val="t-body"/>
+        <w:numPr>
+          <w:ilvl w:val="0"/>
+          <w:numId w:val="2"/>
+        </w:numPr>
+      </w:pPr>
+      <w:r>
+        <w:t>mkdir WORKINGDIR</w:t>
+      </w:r>
+    </w:p>
+    <w:p>
+      <w:pPr>
+        <w:pStyle w:val="t-body"/>
+        <w:numPr>
+          <w:ilvl w:val="0"/>
+          <w:numId w:val="2"/>
+        </w:numPr>
+      </w:pPr>
+      <w:r>
+        <w:lastRenderedPageBreak/>
+        <w:t>cd WORKINGDIR</w:t>
+      </w:r>
+    </w:p>
+    <w:p>
+      <w:pPr>
+        <w:pStyle w:val="t-body"/>
+        <w:numPr>
+          <w:ilvl w:val="0"/>
+          <w:numId w:val="2"/>
+        </w:numPr>
+      </w:pPr>
+      <w:r>
+        <w:t>repo init -u https://android.googlesource.com/plat</w:t>
+      </w:r>
+      <w:r>
+        <w:t>form/manifest -b android-cts-7.0_r16</w:t>
+      </w:r>
+    </w:p>
+    <w:p>
+      <w:pPr>
+        <w:pStyle w:val="t-body"/>
+        <w:numPr>
+          <w:ilvl w:val="0"/>
+          <w:numId w:val="2"/>
+        </w:numPr>
+      </w:pPr>
+      <w:r>
+        <w:t>repo sync -j8</w:t>
+      </w:r>
+    </w:p>
+    <w:p>
+      <w:pPr>
+        <w:pStyle w:val="t-body"/>
+        <w:numPr>
+          <w:ilvl w:val="0"/>
+          <w:numId w:val="2"/>
+        </w:numPr>
+      </w:pPr>
+      <w:r>
+        <w:t>. build/envsetup.sh</w:t>
+      </w:r>
+    </w:p>
+    <w:p>
+      <w:pPr>
+        <w:pStyle w:val="t-body"/>
+        <w:numPr>
+          <w:ilvl w:val="0"/>
+          <w:numId w:val="2"/>
+        </w:numPr>
+      </w:pPr>
+      <w:r>
+        <w:t>lunch aosp_arm-eng</w:t>
+      </w:r>
+    </w:p>
+    <w:p>
+      <w:pPr>
+        <w:pStyle w:val="t-body"/>
+        <w:numPr>
+          <w:ilvl w:val="0"/>
+          <w:numId w:val="2"/>
+        </w:numPr>
+      </w:pPr>
+      <w:r>
+        <w:t>make cts -j32</w:t>
+      </w:r>
+    </w:p>
+    <w:p>
+      <w:pPr>
+        <w:pStyle w:val="t-body"/>
+      </w:pPr>
+      <w:r>
+        <w:t xml:space="preserve">    Build result is saved under folder:</w:t>
+      </w:r>
+    </w:p>
+    <w:p>
+      <w:pPr>
+        <w:pStyle w:val="t-body"/>
+      </w:pPr>
+      <w:r>
+        <w:t xml:space="preserve">    out/host/linux-x86/cts/android-cts.zip</w:t>
+      </w:r>
+    </w:p>
+    <w:p>
+      <w:pPr>
+        <w:pStyle w:val="t-body"/>
+      </w:pPr>
+      <w:r>
+        <w:t xml:space="preserve">    And this file is automatically unzipped under the same folder.</w:t>
+      </w:r>
+    </w:p>
+    <w:p>
+      <w:pPr>
+        <w:pStyle w:val="t-body"/>
+        <w:rPr>
+          <w:lang w:eastAsia="zh-CN"/>
+        </w:rPr>
+      </w:pPr>
+      <w:r>
+        <w:t xml:space="preserve">    </w:t>
+      </w:r>
+      <w:r>
+        <w:rPr>
+          <w:lang w:eastAsia="zh-CN"/>
+        </w:rPr>
+        <w:t>Detail complying instructions are based on :</w:t>
+      </w:r>
+    </w:p>
+    <w:p>
+      <w:pPr>
+        <w:pStyle w:val="t-body"/>
+      </w:pPr>
+      <w:r>
+        <w:t xml:space="preserve">    </w:t>
+      </w:r>
+      <w:hyperlink r:id="rId9" w:history="1">
+        <w:r>
+          <w:rPr>
+            <w:rStyle w:val="Hyperlink"/>
+          </w:rPr>
+          <w:t>https://source.android.com/setup/downloading</w:t>
+        </w:r>
+      </w:hyperlink>
+    </w:p>
+    <w:p>
+      <w:pPr>
+        <w:pStyle w:val="ListParagraph"/>
+        <w:numPr>
+          <w:ilvl w:val="0"/>
+          <w:numId w:val="1"/>
+        </w:numPr>
+      </w:pPr>
+      <w:r>
+        <w:rPr>
+          <w:rFonts w:hint="eastAsia"/>
+        </w:rPr>
+        <w:t>repo</w:t>
+      </w:r>
+      <w:r>
+        <w:rPr>
+          <w:rFonts w:hint="eastAsia"/>
+        </w:rPr>
+        <w:t>这个工具就是个谷歌自己</w:t>
+      </w:r>
+      <w:r>
+        <w:rPr>
+          <w:rFonts w:hint="eastAsia"/>
+        </w:rPr>
+        <w:t>搞</w:t>
+      </w:r>
+      <w:r>
+        <w:rPr>
+          <w:rFonts w:hint="eastAsia"/>
+        </w:rPr>
+        <w:t>的</w:t>
+      </w:r>
+      <w:r>
+        <w:rPr>
+          <w:rFonts w:hint="eastAsia"/>
+        </w:rPr>
+        <w:t>git</w:t>
+      </w:r>
+      <w:r>
+        <w:rPr>
+          <w:rFonts w:hint="eastAsia"/>
+        </w:rPr>
+        <w:t>的脚本</w:t>
+      </w:r>
+      <w:r>
+        <w:rPr>
+          <w:rFonts w:hint="eastAsia"/>
+        </w:rPr>
+        <w:t>，用于在谷歌的代码库中去下或者传安卓的源代码的</w:t>
+      </w:r>
+    </w:p>
+    <w:p>
+      <w:pPr>
+        <w:pStyle w:val="ListParagraph"/>
+        <w:numPr>
+          <w:ilvl w:val="0"/>
+          <w:numId w:val="1"/>
+        </w:numPr>
+      </w:pPr>
+      <w:r>
+        <w:rPr>
+          <w:rFonts w:hint="eastAsia"/>
+        </w:rPr>
+        <w:t>如果要切换</w:t>
+      </w:r>
+      <w:r>
+        <w:rPr>
+          <w:rFonts w:hint="eastAsia"/>
+        </w:rPr>
+        <w:t>repo</w:t>
+      </w:r>
+      <w:r>
+        <w:rPr>
+          <w:rFonts w:hint="eastAsia"/>
+        </w:rPr>
+        <w:t>分支，可以执行如下命令</w:t>
+      </w:r>
+    </w:p>
+    <w:p>
+      <w:pPr>
+        <w:pStyle w:val="ListParagraph"/>
+      </w:pPr>
+    </w:p>
+    <w:p>
+      <w:pPr>
+        <w:pStyle w:val="ListParagraph"/>
+        <w:rPr>
+          <w:rFonts w:hint="eastAsia"/>
+        </w:rPr>
+      </w:pPr>
+    </w:p>
+    <w:p>
+      <w:pPr>
+        <w:pStyle w:val="ListParagraph"/>
+      </w:pPr>
+      <w:r>
+        <w:rPr>
+          <w:rFonts w:hint="eastAsia"/>
+        </w:rPr>
+        <w:t>在</w:t>
+      </w:r>
+      <w:r>
+        <w:rPr>
+          <w:rFonts w:hint="eastAsia"/>
+        </w:rPr>
+        <w:t>AOSP</w:t>
+      </w:r>
+      <w:r>
+        <w:rPr>
+          <w:rFonts w:hint="eastAsia"/>
+        </w:rPr>
+        <w:t>的目录下，查看可以切换的所有分支</w:t>
+      </w:r>
+    </w:p>
+    <w:p>
+      <w:pPr>
+        <w:pStyle w:val="ListParagraph"/>
+        <w:rPr>
+          <w:rFonts w:ascii="Consolas" w:hAnsi="Consolas"/>
+          <w:color w:val="000000"/>
+          <w:sz w:val="21"/>
+          <w:szCs w:val="21"/>
+          <w:shd w:val="clear" w:color="auto" w:fill="F6F8FA"/>
+        </w:rPr>
+      </w:pPr>
+      <w:r>
+        <w:rPr>
+          <w:rStyle w:val="hljs-builtin"/>
+          <w:rFonts w:ascii="Consolas" w:hAnsi="Consolas"/>
+          <w:color w:val="4F4F4F"/>
+          <w:sz w:val="21"/>
+          <w:szCs w:val="21"/>
+        </w:rPr>
+        <w:t>cd</w:t>
+      </w:r>
+      <w:r>
+        <w:rPr>
+          <w:rFonts w:ascii="Consolas" w:hAnsi="Consolas"/>
+          <w:color w:val="000000"/>
+          <w:sz w:val="21"/>
+          <w:szCs w:val="21"/>
+          <w:shd w:val="clear" w:color="auto" w:fill="F6F8FA"/>
+        </w:rPr>
+        <w:t xml:space="preserve"> .repo/manifests</w:t>
+      </w:r>
+    </w:p>
+    <w:p>
+      <w:pPr>
+        <w:pStyle w:val="ListParagraph"/>
+        <w:rPr>
+          <w:rStyle w:val="hljs-number"/>
+          <w:rFonts w:ascii="Consolas" w:hAnsi="Consolas"/>
+          <w:color w:val="006666"/>
+          <w:sz w:val="21"/>
+          <w:szCs w:val="21"/>
+        </w:rPr>
+      </w:pPr>
+      <w:r>
+        <w:rPr>
+          <w:rFonts w:ascii="Consolas" w:hAnsi="Consolas"/>
+          <w:color w:val="000000"/>
+          <w:sz w:val="21"/>
+          <w:szCs w:val="21"/>
+          <w:shd w:val="clear" w:color="auto" w:fill="F6F8FA"/>
+        </w:rPr>
+        <w:t xml:space="preserve">git branch </w:t>
+      </w:r>
+      <w:r>
+        <w:rPr>
+          <w:rStyle w:val="hljs-operator"/>
+          <w:rFonts w:ascii="Consolas" w:hAnsi="Consolas"/>
+          <w:color w:val="000000"/>
+          <w:sz w:val="21"/>
+          <w:szCs w:val="21"/>
+        </w:rPr>
+        <w:t>-a</w:t>
+      </w:r>
+      <w:r>
+        <w:rPr>
+          <w:rFonts w:ascii="Consolas" w:hAnsi="Consolas"/>
+          <w:color w:val="000000"/>
+          <w:sz w:val="21"/>
+          <w:szCs w:val="21"/>
+          <w:shd w:val="clear" w:color="auto" w:fill="F6F8FA"/>
+        </w:rPr>
+        <w:t xml:space="preserve"> | cut </w:t>
+      </w:r>
+      <w:r>
+        <w:rPr>
+          <w:rStyle w:val="hljs-operator"/>
+          <w:rFonts w:ascii="Consolas" w:hAnsi="Consolas"/>
+          <w:color w:val="000000"/>
+          <w:sz w:val="21"/>
+          <w:szCs w:val="21"/>
+        </w:rPr>
+        <w:t>-d</w:t>
+      </w:r>
+      <w:r>
+        <w:rPr>
+          <w:rFonts w:ascii="Consolas" w:hAnsi="Consolas"/>
+          <w:color w:val="000000"/>
+          <w:sz w:val="21"/>
+          <w:szCs w:val="21"/>
+          <w:shd w:val="clear" w:color="auto" w:fill="F6F8FA"/>
+        </w:rPr>
+        <w:t xml:space="preserve"> / </w:t>
+      </w:r>
+      <w:r>
+        <w:rPr>
+          <w:rStyle w:val="hljs-operator"/>
+          <w:rFonts w:ascii="Consolas" w:hAnsi="Consolas"/>
+          <w:color w:val="000000"/>
+          <w:sz w:val="21"/>
+          <w:szCs w:val="21"/>
+        </w:rPr>
+        <w:t>-f</w:t>
+      </w:r>
+      <w:r>
+        <w:rPr>
+          <w:rFonts w:ascii="Consolas" w:hAnsi="Consolas"/>
+          <w:color w:val="000000"/>
+          <w:sz w:val="21"/>
+          <w:szCs w:val="21"/>
+          <w:shd w:val="clear" w:color="auto" w:fill="F6F8FA"/>
+        </w:rPr>
+        <w:t xml:space="preserve"> </w:t>
+      </w:r>
+      <w:r>
+        <w:rPr>
+          <w:rStyle w:val="hljs-number"/>
+          <w:rFonts w:ascii="Consolas" w:hAnsi="Consolas"/>
+          <w:color w:val="006666"/>
+          <w:sz w:val="21"/>
+          <w:szCs w:val="21"/>
+        </w:rPr>
+        <w:t>3</w:t>
+      </w:r>
+    </w:p>
+    <w:p>
+      <w:pPr>
+        <w:pStyle w:val="ListParagraph"/>
+        <w:rPr>
+          <w:rStyle w:val="hljs-number"/>
+          <w:rFonts w:ascii="Consolas" w:hAnsi="Consolas"/>
+          <w:color w:val="006666"/>
+          <w:sz w:val="21"/>
+          <w:szCs w:val="21"/>
+        </w:rPr>
+      </w:pPr>
+    </w:p>
+    <w:p>
+      <w:pPr>
+        <w:rPr>
+          <w:rStyle w:val="hljs-number"/>
+          <w:rFonts w:ascii="Consolas" w:hAnsi="Consolas"/>
+          <w:sz w:val="21"/>
+          <w:szCs w:val="21"/>
+        </w:rPr>
+      </w:pPr>
+      <w:r>
+        <w:rPr>
+          <w:rStyle w:val="hljs-number"/>
+          <w:rFonts w:ascii="Consolas" w:hAnsi="Consolas"/>
+          <w:color w:val="006666"/>
+          <w:sz w:val="21"/>
+          <w:szCs w:val="21"/>
+        </w:rPr>
+        <w:tab/>
+      </w:r>
+      <w:r>
+        <w:rPr>
+          <w:rStyle w:val="hljs-number"/>
+          <w:rFonts w:ascii="Consolas" w:hAnsi="Consolas" w:hint="eastAsia"/>
+          <w:sz w:val="21"/>
+          <w:szCs w:val="21"/>
+        </w:rPr>
+        <w:t>切换分支</w:t>
+      </w:r>
+    </w:p>
+    <w:p>
+      <w:pPr>
+        <w:rPr>
+          <w:rFonts w:ascii="Consolas" w:hAnsi="Consolas"/>
+          <w:color w:val="000000"/>
+          <w:sz w:val="21"/>
+          <w:szCs w:val="21"/>
+          <w:shd w:val="clear" w:color="auto" w:fill="F6F8FA"/>
+          <w:lang w:val="fr-FR"/>
+        </w:rPr>
+      </w:pPr>
+      <w:r>
+        <w:rPr>
+          <w:rStyle w:val="hljs-number"/>
+          <w:rFonts w:ascii="Consolas" w:hAnsi="Consolas"/>
+          <w:color w:val="006666"/>
+          <w:sz w:val="21"/>
+          <w:szCs w:val="21"/>
+        </w:rPr>
+        <w:tab/>
+      </w:r>
+      <w:r>
+        <w:rPr>
+          <w:rFonts w:ascii="Consolas" w:hAnsi="Consolas"/>
+          <w:color w:val="000000"/>
+          <w:sz w:val="21"/>
+          <w:szCs w:val="21"/>
+          <w:shd w:val="clear" w:color="auto" w:fill="F6F8FA"/>
+          <w:lang w:val="fr-FR"/>
+        </w:rPr>
+        <w:t xml:space="preserve">repo init -u </w:t>
+      </w:r>
+      <w:hyperlink r:id="rId10" w:history="1">
+        <w:r>
+          <w:rPr>
+            <w:rStyle w:val="Hyperlink"/>
+            <w:rFonts w:ascii="Consolas" w:hAnsi="Consolas"/>
+            <w:sz w:val="21"/>
+            <w:szCs w:val="21"/>
+            <w:lang w:val="fr-FR"/>
+          </w:rPr>
+          <w:t>https</w:t>
+        </w:r>
+        <w:r>
+          <w:rPr>
+            <w:rStyle w:val="Hyperlink"/>
+            <w:rFonts w:ascii="Consolas" w:hAnsi="Consolas"/>
+            <w:sz w:val="21"/>
+            <w:szCs w:val="21"/>
+            <w:shd w:val="clear" w:color="auto" w:fill="F6F8FA"/>
+            <w:lang w:val="fr-FR"/>
+          </w:rPr>
+          <w:t>://android.googlesource.com/</w:t>
+        </w:r>
+        <w:r>
+          <w:rPr>
+            <w:rStyle w:val="Hyperlink"/>
+            <w:rFonts w:ascii="Consolas" w:hAnsi="Consolas"/>
+            <w:sz w:val="21"/>
+            <w:szCs w:val="21"/>
+            <w:lang w:val="fr-FR"/>
+          </w:rPr>
+          <w:t>platform</w:t>
+        </w:r>
+        <w:r>
+          <w:rPr>
+            <w:rStyle w:val="Hyperlink"/>
+            <w:rFonts w:ascii="Consolas" w:hAnsi="Consolas"/>
+            <w:sz w:val="21"/>
+            <w:szCs w:val="21"/>
+            <w:shd w:val="clear" w:color="auto" w:fill="F6F8FA"/>
+            <w:lang w:val="fr-FR"/>
+          </w:rPr>
+          <w:t>/manifest -b android-</w:t>
+        </w:r>
+        <w:r>
+          <w:rPr>
+            <w:rStyle w:val="Hyperlink"/>
+            <w:rFonts w:ascii="Consolas" w:hAnsi="Consolas"/>
+            <w:sz w:val="21"/>
+            <w:szCs w:val="21"/>
+            <w:lang w:val="fr-FR"/>
+          </w:rPr>
+          <w:t>7.0.0</w:t>
+        </w:r>
+        <w:r>
+          <w:rPr>
+            <w:rStyle w:val="Hyperlink"/>
+            <w:rFonts w:ascii="Consolas" w:hAnsi="Consolas"/>
+            <w:sz w:val="21"/>
+            <w:szCs w:val="21"/>
+            <w:shd w:val="clear" w:color="auto" w:fill="F6F8FA"/>
+            <w:lang w:val="fr-FR"/>
+          </w:rPr>
+          <w:t>_r1</w:t>
+        </w:r>
+      </w:hyperlink>
+    </w:p>
+    <w:p>
+      <w:pPr>
+        <w:rPr>
+          <w:rFonts w:ascii="Consolas" w:hAnsi="Consolas"/>
+          <w:color w:val="000000"/>
+          <w:sz w:val="21"/>
+          <w:szCs w:val="21"/>
+          <w:shd w:val="clear" w:color="auto" w:fill="F6F8FA"/>
+          <w:lang w:val="fr-FR"/>
+        </w:rPr>
+      </w:pPr>
+      <w:r>
+        <w:rPr>
+          <w:rFonts w:ascii="Consolas" w:hAnsi="Consolas"/>
+          <w:color w:val="000000"/>
+          <w:sz w:val="21"/>
+          <w:szCs w:val="21"/>
+          <w:shd w:val="clear" w:color="auto" w:fill="F6F8FA"/>
+          <w:lang w:val="fr-FR"/>
+        </w:rPr>
+        <w:tab/>
+      </w:r>
+    </w:p>
+    <w:p>
+      <w:pPr>
+        <w:rPr>
+          <w:rFonts w:ascii="Consolas" w:hAnsi="Consolas"/>
+          <w:color w:val="000000"/>
+          <w:sz w:val="21"/>
+          <w:szCs w:val="21"/>
+          <w:shd w:val="clear" w:color="auto" w:fill="F6F8FA"/>
+          <w:lang w:val="fr-FR"/>
+        </w:rPr>
+      </w:pPr>
+      <w:r>
+        <w:rPr>
+          <w:rFonts w:ascii="Consolas" w:hAnsi="Consolas"/>
+          <w:color w:val="000000"/>
+          <w:sz w:val="21"/>
+          <w:szCs w:val="21"/>
+          <w:shd w:val="clear" w:color="auto" w:fill="F6F8FA"/>
+          <w:lang w:val="fr-FR"/>
+        </w:rPr>
+        <w:tab/>
+      </w:r>
+      <w:r>
+        <w:rPr>
+          <w:rFonts w:ascii="Consolas" w:hAnsi="Consolas" w:hint="eastAsia"/>
+          <w:color w:val="000000"/>
+          <w:sz w:val="21"/>
+          <w:szCs w:val="21"/>
+          <w:shd w:val="clear" w:color="auto" w:fill="F6F8FA"/>
+          <w:lang w:val="fr-FR"/>
+        </w:rPr>
+        <w:t>同步代码</w:t>
+      </w:r>
+    </w:p>
+    <w:p>
+      <w:pPr>
+        <w:rPr>
+          <w:rFonts w:ascii="Consolas" w:hAnsi="Consolas"/>
+          <w:color w:val="000000"/>
+          <w:sz w:val="21"/>
+          <w:szCs w:val="21"/>
+          <w:shd w:val="clear" w:color="auto" w:fill="F6F8FA"/>
+          <w:lang w:val="fr-FR"/>
+        </w:rPr>
+      </w:pPr>
+      <w:r>
+        <w:rPr>
+          <w:rFonts w:ascii="Consolas" w:hAnsi="Consolas"/>
+          <w:color w:val="000000"/>
+          <w:sz w:val="21"/>
+          <w:szCs w:val="21"/>
+          <w:shd w:val="clear" w:color="auto" w:fill="F6F8FA"/>
+          <w:lang w:val="fr-FR"/>
+        </w:rPr>
+        <w:tab/>
+        <w:t>repo sync</w:t>
+      </w:r>
+    </w:p>
+    <w:p>
+      <w:pPr>
+        <w:rPr>
+          <w:rFonts w:ascii="Consolas" w:hAnsi="Consolas"/>
+          <w:color w:val="000000"/>
+          <w:sz w:val="21"/>
+          <w:szCs w:val="21"/>
+          <w:shd w:val="clear" w:color="auto" w:fill="F6F8FA"/>
+          <w:lang w:val="fr-FR"/>
+        </w:rPr>
+      </w:pPr>
+      <w:r>
+        <w:rPr>
+          <w:rFonts w:ascii="Consolas" w:hAnsi="Consolas"/>
+          <w:color w:val="000000"/>
+          <w:sz w:val="21"/>
+          <w:szCs w:val="21"/>
+          <w:shd w:val="clear" w:color="auto" w:fill="F6F8FA"/>
+          <w:lang w:val="fr-FR"/>
+        </w:rPr>
+        <w:tab/>
+      </w:r>
+      <w:r>
+        <w:rPr>
+          <w:rFonts w:ascii="Consolas" w:hAnsi="Consolas" w:hint="eastAsia"/>
+          <w:color w:val="000000"/>
+          <w:sz w:val="21"/>
+          <w:szCs w:val="21"/>
+          <w:shd w:val="clear" w:color="auto" w:fill="F6F8FA"/>
+          <w:lang w:val="fr-FR"/>
+        </w:rPr>
+        <w:t>如果这时候有如下提示的话：</w:t>
+      </w:r>
+    </w:p>
+    <w:p>
+      <w:pPr>
+        <w:spacing w:after="0" w:line="240" w:lineRule="auto"/>
+        <w:rPr>
+          <w:rFonts w:ascii="Consolas" w:eastAsia="Times New Roman" w:hAnsi="Consolas" w:cs="Times New Roman"/>
+          <w:color w:val="000000"/>
+          <w:sz w:val="21"/>
+          <w:szCs w:val="21"/>
+          <w:shd w:val="clear" w:color="auto" w:fill="F6F8FA"/>
+        </w:rPr>
+      </w:pPr>
+      <w:r>
+        <w:rPr>
+          <w:rFonts w:ascii="Consolas" w:eastAsia="Times New Roman" w:hAnsi="Consolas" w:cs="Times New Roman"/>
+          <w:color w:val="000000"/>
+          <w:sz w:val="21"/>
+          <w:szCs w:val="21"/>
+        </w:rPr>
+        <w:t>build/</w:t>
+      </w:r>
+      <w:r>
+        <w:rPr>
+          <w:rFonts w:ascii="Consolas" w:eastAsia="Times New Roman" w:hAnsi="Consolas" w:cs="Times New Roman"/>
+          <w:color w:val="000000"/>
+          <w:sz w:val="21"/>
+          <w:szCs w:val="21"/>
+          <w:shd w:val="clear" w:color="auto" w:fill="F6F8FA"/>
+        </w:rPr>
+        <w:t xml:space="preserve">: </w:t>
+      </w:r>
+      <w:r>
+        <w:rPr>
+          <w:rFonts w:ascii="Consolas" w:eastAsia="Times New Roman" w:hAnsi="Consolas" w:cs="Times New Roman"/>
+          <w:color w:val="009900"/>
+          <w:sz w:val="21"/>
+          <w:szCs w:val="21"/>
+        </w:rPr>
+        <w:t>discarding 1 commits</w:t>
+      </w:r>
+    </w:p>
+    <w:p>
+      <w:pPr>
+        <w:spacing w:after="0" w:line="240" w:lineRule="auto"/>
+        <w:rPr>
+          <w:rFonts w:ascii="Consolas" w:eastAsia="Times New Roman" w:hAnsi="Consolas" w:cs="Times New Roman"/>
+          <w:color w:val="000000"/>
+          <w:sz w:val="21"/>
+          <w:szCs w:val="21"/>
+          <w:shd w:val="clear" w:color="auto" w:fill="F6F8FA"/>
+        </w:rPr>
+      </w:pPr>
+      <w:r>
+        <w:rPr>
+          <w:rFonts w:ascii="Consolas" w:eastAsia="Times New Roman" w:hAnsi="Consolas" w:cs="Times New Roman"/>
+          <w:color w:val="000000"/>
+          <w:sz w:val="21"/>
+          <w:szCs w:val="21"/>
+        </w:rPr>
+        <w:t>dalvik/</w:t>
+      </w:r>
+      <w:r>
+        <w:rPr>
+          <w:rFonts w:ascii="Consolas" w:eastAsia="Times New Roman" w:hAnsi="Consolas" w:cs="Times New Roman"/>
+          <w:color w:val="000000"/>
+          <w:sz w:val="21"/>
+          <w:szCs w:val="21"/>
+          <w:shd w:val="clear" w:color="auto" w:fill="F6F8FA"/>
+        </w:rPr>
+        <w:t xml:space="preserve">: </w:t>
+      </w:r>
+      <w:r>
+        <w:rPr>
+          <w:rFonts w:ascii="Consolas" w:eastAsia="Times New Roman" w:hAnsi="Consolas" w:cs="Times New Roman"/>
+          <w:color w:val="009900"/>
+          <w:sz w:val="21"/>
+          <w:szCs w:val="21"/>
+        </w:rPr>
+        <w:t>discarding 2 commits</w:t>
+      </w:r>
+    </w:p>
+    <w:p>
+      <w:pPr>
+        <w:spacing w:after="0" w:line="240" w:lineRule="auto"/>
+        <w:rPr>
+          <w:rFonts w:ascii="Consolas" w:eastAsia="Times New Roman" w:hAnsi="Consolas" w:cs="Times New Roman"/>
+          <w:color w:val="000000"/>
+          <w:sz w:val="21"/>
+          <w:szCs w:val="21"/>
+          <w:shd w:val="clear" w:color="auto" w:fill="F6F8FA"/>
+        </w:rPr>
+      </w:pPr>
+      <w:r>
+        <w:rPr>
+          <w:rFonts w:ascii="Consolas" w:eastAsia="Times New Roman" w:hAnsi="Consolas" w:cs="Times New Roman"/>
+          <w:color w:val="000000"/>
+          <w:sz w:val="21"/>
+          <w:szCs w:val="21"/>
+        </w:rPr>
+        <w:t>kernel/</w:t>
+      </w:r>
+      <w:r>
+        <w:rPr>
+          <w:rFonts w:ascii="Consolas" w:eastAsia="Times New Roman" w:hAnsi="Consolas" w:cs="Times New Roman"/>
+          <w:color w:val="000000"/>
+          <w:sz w:val="21"/>
+          <w:szCs w:val="21"/>
+          <w:shd w:val="clear" w:color="auto" w:fill="F6F8FA"/>
+        </w:rPr>
+        <w:t xml:space="preserve">: </w:t>
+      </w:r>
+      <w:r>
+        <w:rPr>
+          <w:rFonts w:ascii="Consolas" w:eastAsia="Times New Roman" w:hAnsi="Consolas" w:cs="Times New Roman"/>
+          <w:color w:val="009900"/>
+          <w:sz w:val="21"/>
+          <w:szCs w:val="21"/>
+        </w:rPr>
+        <w:t>discarding 6 commits</w:t>
+      </w:r>
+    </w:p>
+    <w:p>
+      <w:pPr>
+        <w:spacing w:after="0" w:line="240" w:lineRule="auto"/>
+        <w:rPr>
+          <w:rFonts w:ascii="Consolas" w:eastAsia="Times New Roman" w:hAnsi="Consolas" w:cs="Times New Roman"/>
+          <w:color w:val="000000"/>
+          <w:sz w:val="21"/>
+          <w:szCs w:val="21"/>
+          <w:shd w:val="clear" w:color="auto" w:fill="F6F8FA"/>
+        </w:rPr>
+      </w:pPr>
+      <w:r>
+        <w:rPr>
+          <w:rFonts w:ascii="Consolas" w:eastAsia="Times New Roman" w:hAnsi="Consolas" w:cs="Times New Roman"/>
+          <w:color w:val="000000"/>
+          <w:sz w:val="21"/>
+          <w:szCs w:val="21"/>
+        </w:rPr>
+        <w:t>packages/apps/Calendar/</w:t>
+      </w:r>
+      <w:r>
+        <w:rPr>
+          <w:rFonts w:ascii="Consolas" w:eastAsia="Times New Roman" w:hAnsi="Consolas" w:cs="Times New Roman"/>
+          <w:color w:val="000000"/>
+          <w:sz w:val="21"/>
+          <w:szCs w:val="21"/>
+          <w:shd w:val="clear" w:color="auto" w:fill="F6F8FA"/>
+        </w:rPr>
+        <w:t xml:space="preserve">: </w:t>
+      </w:r>
+      <w:r>
+        <w:rPr>
+          <w:rFonts w:ascii="Consolas" w:eastAsia="Times New Roman" w:hAnsi="Consolas" w:cs="Times New Roman"/>
+          <w:color w:val="009900"/>
+          <w:sz w:val="21"/>
+          <w:szCs w:val="21"/>
+        </w:rPr>
+        <w:t>discarding 1 commits</w:t>
+      </w:r>
+    </w:p>
+    <w:p>
+      <w:pPr>
+        <w:spacing w:after="0" w:line="240" w:lineRule="auto"/>
+        <w:rPr>
+          <w:rFonts w:ascii="Consolas" w:eastAsia="Times New Roman" w:hAnsi="Consolas" w:cs="Times New Roman"/>
+          <w:color w:val="000000"/>
+          <w:sz w:val="21"/>
+          <w:szCs w:val="21"/>
+          <w:shd w:val="clear" w:color="auto" w:fill="F6F8FA"/>
+        </w:rPr>
+      </w:pPr>
+      <w:r>
+        <w:rPr>
+          <w:rFonts w:ascii="Consolas" w:eastAsia="Times New Roman" w:hAnsi="Consolas" w:cs="Times New Roman"/>
+          <w:color w:val="000000"/>
+          <w:sz w:val="21"/>
+          <w:szCs w:val="21"/>
+        </w:rPr>
+        <w:t>packages/apps/Contacts/</w:t>
+      </w:r>
+      <w:r>
+        <w:rPr>
+          <w:rFonts w:ascii="Consolas" w:eastAsia="Times New Roman" w:hAnsi="Consolas" w:cs="Times New Roman"/>
+          <w:color w:val="000000"/>
+          <w:sz w:val="21"/>
+          <w:szCs w:val="21"/>
+          <w:shd w:val="clear" w:color="auto" w:fill="F6F8FA"/>
+        </w:rPr>
+        <w:t xml:space="preserve">: </w:t>
+      </w:r>
+      <w:r>
+        <w:rPr>
+          <w:rFonts w:ascii="Consolas" w:eastAsia="Times New Roman" w:hAnsi="Consolas" w:cs="Times New Roman"/>
+          <w:color w:val="009900"/>
+          <w:sz w:val="21"/>
+          <w:szCs w:val="21"/>
+        </w:rPr>
+        <w:t>discarding 2 commits</w:t>
+      </w:r>
+    </w:p>
+    <w:p>
+      <w:pPr>
+        <w:spacing w:after="0" w:line="240" w:lineRule="auto"/>
+        <w:rPr>
+          <w:rFonts w:ascii="Consolas" w:eastAsia="Times New Roman" w:hAnsi="Consolas" w:cs="Times New Roman"/>
+          <w:color w:val="000000"/>
+          <w:sz w:val="21"/>
+          <w:szCs w:val="21"/>
+          <w:shd w:val="clear" w:color="auto" w:fill="F6F8FA"/>
+        </w:rPr>
+      </w:pPr>
+      <w:r>
+        <w:rPr>
+          <w:rFonts w:ascii="Consolas" w:eastAsia="Times New Roman" w:hAnsi="Consolas" w:cs="Times New Roman"/>
+          <w:color w:val="000000"/>
+          <w:sz w:val="21"/>
+          <w:szCs w:val="21"/>
+        </w:rPr>
+        <w:t>packages/apps/Mms/</w:t>
+      </w:r>
+      <w:r>
+        <w:rPr>
+          <w:rFonts w:ascii="Consolas" w:eastAsia="Times New Roman" w:hAnsi="Consolas" w:cs="Times New Roman"/>
+          <w:color w:val="000000"/>
+          <w:sz w:val="21"/>
+          <w:szCs w:val="21"/>
+          <w:shd w:val="clear" w:color="auto" w:fill="F6F8FA"/>
+        </w:rPr>
+        <w:t xml:space="preserve">: </w:t>
+      </w:r>
+      <w:r>
+        <w:rPr>
+          <w:rFonts w:ascii="Consolas" w:eastAsia="Times New Roman" w:hAnsi="Consolas" w:cs="Times New Roman"/>
+          <w:color w:val="009900"/>
+          <w:sz w:val="21"/>
+          <w:szCs w:val="21"/>
+        </w:rPr>
+        <w:t>discarding 1 commits</w:t>
+      </w:r>
+    </w:p>
+    <w:p>
+      <w:pPr>
+        <w:spacing w:after="0" w:line="240" w:lineRule="auto"/>
+        <w:rPr>
+          <w:rFonts w:ascii="Consolas" w:eastAsia="Times New Roman" w:hAnsi="Consolas" w:cs="Times New Roman"/>
+          <w:color w:val="000000"/>
+          <w:sz w:val="21"/>
+          <w:szCs w:val="21"/>
+          <w:shd w:val="clear" w:color="auto" w:fill="F6F8FA"/>
+        </w:rPr>
+      </w:pPr>
+      <w:r>
+        <w:rPr>
+          <w:rFonts w:ascii="Consolas" w:eastAsia="Times New Roman" w:hAnsi="Consolas" w:cs="Times New Roman"/>
+          <w:color w:val="000000"/>
+          <w:sz w:val="21"/>
+          <w:szCs w:val="21"/>
+        </w:rPr>
+        <w:t>packages/apps/Music/</w:t>
+      </w:r>
+      <w:r>
+        <w:rPr>
+          <w:rFonts w:ascii="Consolas" w:eastAsia="Times New Roman" w:hAnsi="Consolas" w:cs="Times New Roman"/>
+          <w:color w:val="000000"/>
+          <w:sz w:val="21"/>
+          <w:szCs w:val="21"/>
+          <w:shd w:val="clear" w:color="auto" w:fill="F6F8FA"/>
+        </w:rPr>
+        <w:t xml:space="preserve">: </w:t>
+      </w:r>
+      <w:r>
+        <w:rPr>
+          <w:rFonts w:ascii="Consolas" w:eastAsia="Times New Roman" w:hAnsi="Consolas" w:cs="Times New Roman"/>
+          <w:color w:val="009900"/>
+          <w:sz w:val="21"/>
+          <w:szCs w:val="21"/>
+        </w:rPr>
+        <w:t>discarding 1 commits</w:t>
+      </w:r>
+    </w:p>
+    <w:p>
+      <w:pPr>
+        <w:spacing w:after="0" w:line="240" w:lineRule="auto"/>
+        <w:rPr>
+          <w:rFonts w:ascii="Consolas" w:eastAsia="Times New Roman" w:hAnsi="Consolas" w:cs="Times New Roman"/>
+          <w:color w:val="000000"/>
+          <w:sz w:val="21"/>
+          <w:szCs w:val="21"/>
+          <w:shd w:val="clear" w:color="auto" w:fill="F6F8FA"/>
+        </w:rPr>
+      </w:pPr>
+      <w:r>
+        <w:rPr>
+          <w:rFonts w:ascii="Consolas" w:eastAsia="Times New Roman" w:hAnsi="Consolas" w:cs="Times New Roman"/>
+          <w:color w:val="000000"/>
+          <w:sz w:val="21"/>
+          <w:szCs w:val="21"/>
+        </w:rPr>
+        <w:t>packages/apps/Phone/</w:t>
+      </w:r>
+      <w:r>
+        <w:rPr>
+          <w:rFonts w:ascii="Consolas" w:eastAsia="Times New Roman" w:hAnsi="Consolas" w:cs="Times New Roman"/>
+          <w:color w:val="000000"/>
+          <w:sz w:val="21"/>
+          <w:szCs w:val="21"/>
+          <w:shd w:val="clear" w:color="auto" w:fill="F6F8FA"/>
+        </w:rPr>
+        <w:t xml:space="preserve">: </w:t>
+      </w:r>
+      <w:r>
+        <w:rPr>
+          <w:rFonts w:ascii="Consolas" w:eastAsia="Times New Roman" w:hAnsi="Consolas" w:cs="Times New Roman"/>
+          <w:color w:val="009900"/>
+          <w:sz w:val="21"/>
+          <w:szCs w:val="21"/>
+        </w:rPr>
+        <w:t>discarding 1 commits</w:t>
+      </w:r>
+    </w:p>
+    <w:p>
+      <w:pPr>
+        <w:rPr>
+          <w:rFonts w:ascii="Consolas" w:eastAsia="Times New Roman" w:hAnsi="Consolas" w:cs="Times New Roman"/>
+          <w:color w:val="009900"/>
+          <w:sz w:val="21"/>
+          <w:szCs w:val="21"/>
+        </w:rPr>
+      </w:pPr>
+      <w:r>
+        <w:rPr>
+          <w:rFonts w:ascii="Consolas" w:eastAsia="Times New Roman" w:hAnsi="Consolas" w:cs="Times New Roman"/>
+          <w:color w:val="000000"/>
+          <w:sz w:val="21"/>
+          <w:szCs w:val="21"/>
+        </w:rPr>
+        <w:t>vendor/embinux/support-tools/</w:t>
+      </w:r>
+      <w:r>
+        <w:rPr>
+          <w:rFonts w:ascii="Consolas" w:eastAsia="Times New Roman" w:hAnsi="Consolas" w:cs="Times New Roman"/>
+          <w:color w:val="000000"/>
+          <w:sz w:val="21"/>
+          <w:szCs w:val="21"/>
+          <w:shd w:val="clear" w:color="auto" w:fill="F6F8FA"/>
+        </w:rPr>
+        <w:t xml:space="preserve">: </w:t>
+      </w:r>
+      <w:r>
+        <w:rPr>
+          <w:rFonts w:ascii="Consolas" w:eastAsia="Times New Roman" w:hAnsi="Consolas" w:cs="Times New Roman"/>
+          <w:color w:val="009900"/>
+          <w:sz w:val="21"/>
+          <w:szCs w:val="21"/>
+        </w:rPr>
+        <w:t>discarding 1 commits</w:t>
+      </w:r>
+    </w:p>
+    <w:p>
+      <w:pPr>
+        <w:rPr>
+          <w:rFonts w:ascii="Consolas" w:eastAsia="Times New Roman" w:hAnsi="Consolas" w:cs="Times New Roman"/>
+          <w:color w:val="009900"/>
+          <w:sz w:val="21"/>
+          <w:szCs w:val="21"/>
+        </w:rPr>
+      </w:pPr>
+    </w:p>
+    <w:p>
+      <w:pPr>
+        <w:rPr>
+          <w:rFonts w:asciiTheme="minorEastAsia" w:hAnsiTheme="minorEastAsia" w:cs="Times New Roman"/>
+          <w:sz w:val="21"/>
+          <w:szCs w:val="21"/>
+        </w:rPr>
+      </w:pPr>
+      <w:r>
+        <w:rPr>
+          <w:rFonts w:asciiTheme="minorEastAsia" w:hAnsiTheme="minorEastAsia" w:cs="Times New Roman" w:hint="eastAsia"/>
+          <w:color w:val="009900"/>
+          <w:sz w:val="21"/>
+          <w:szCs w:val="21"/>
+        </w:rPr>
+        <w:tab/>
+      </w:r>
+      <w:r>
+        <w:rPr>
+          <w:rFonts w:asciiTheme="minorEastAsia" w:hAnsiTheme="minorEastAsia" w:cs="Times New Roman" w:hint="eastAsia"/>
+          <w:sz w:val="21"/>
+          <w:szCs w:val="21"/>
+        </w:rPr>
+        <w:t>那么</w:t>
+      </w:r>
+      <w:r>
+        <w:rPr>
+          <w:rFonts w:asciiTheme="minorEastAsia" w:hAnsiTheme="minorEastAsia" w:cs="Times New Roman" w:hint="eastAsia"/>
+          <w:sz w:val="21"/>
+          <w:szCs w:val="21"/>
+        </w:rPr>
+        <w:t>就要执行如下命令：</w:t>
+      </w:r>
+    </w:p>
+    <w:p>
+      <w:pPr>
+        <w:rPr>
+          <w:rFonts w:ascii="Consolas" w:eastAsia="Times New Roman" w:hAnsi="Consolas" w:cs="Times New Roman"/>
+          <w:color w:val="000000"/>
+          <w:sz w:val="21"/>
+          <w:szCs w:val="21"/>
+          <w:shd w:val="clear" w:color="auto" w:fill="F6F8FA"/>
+        </w:rPr>
+      </w:pPr>
+      <w:r>
+        <w:rPr>
+          <w:rFonts w:asciiTheme="minorEastAsia" w:hAnsiTheme="minorEastAsia" w:cs="Times New Roman"/>
+          <w:sz w:val="21"/>
+          <w:szCs w:val="21"/>
+        </w:rPr>
+        <w:lastRenderedPageBreak/>
+        <w:tab/>
+      </w:r>
+      <w:r>
+        <w:rPr>
+          <w:rFonts w:ascii="Consolas" w:eastAsia="Times New Roman" w:hAnsi="Consolas" w:cs="Times New Roman"/>
+          <w:color w:val="000000"/>
+          <w:sz w:val="21"/>
+          <w:szCs w:val="21"/>
+          <w:shd w:val="clear" w:color="auto" w:fill="F6F8FA"/>
+        </w:rPr>
+        <w:t xml:space="preserve">repo forall -c git reset </w:t>
+      </w:r>
+      <w:r>
+        <w:rPr>
+          <w:rFonts w:ascii="Consolas" w:eastAsia="Times New Roman" w:hAnsi="Consolas" w:cs="Times New Roman"/>
+          <w:color w:val="880000"/>
+          <w:sz w:val="21"/>
+          <w:szCs w:val="21"/>
+        </w:rPr>
+        <w:t>--hard</w:t>
+      </w:r>
+    </w:p>
+    <w:p>
+      <w:pPr>
+        <w:spacing w:after="0" w:line="240" w:lineRule="auto"/>
+        <w:rPr>
+          <w:rFonts w:ascii="Consolas" w:eastAsia="Times New Roman" w:hAnsi="Consolas" w:cs="Times New Roman"/>
+          <w:color w:val="000000"/>
+          <w:sz w:val="21"/>
+          <w:szCs w:val="21"/>
+          <w:shd w:val="clear" w:color="auto" w:fill="F6F8FA"/>
+        </w:rPr>
+      </w:pPr>
+      <w:r>
+        <w:rPr>
+          <w:rFonts w:ascii="Consolas" w:eastAsia="Times New Roman" w:hAnsi="Consolas" w:cs="Times New Roman"/>
+          <w:color w:val="006666"/>
+          <w:sz w:val="21"/>
+          <w:szCs w:val="21"/>
+        </w:rPr>
+        <w:t xml:space="preserve">      </w:t>
+      </w:r>
+      <w:r>
+        <w:rPr>
+          <w:rFonts w:ascii="Consolas" w:eastAsia="Times New Roman" w:hAnsi="Consolas" w:cs="Times New Roman"/>
+          <w:color w:val="000000"/>
+          <w:sz w:val="21"/>
+          <w:szCs w:val="21"/>
+          <w:shd w:val="clear" w:color="auto" w:fill="F6F8FA"/>
+        </w:rPr>
+        <w:t xml:space="preserve">repo init -u </w:t>
+      </w:r>
+      <w:r>
+        <w:rPr>
+          <w:rFonts w:ascii="Consolas" w:eastAsia="Times New Roman" w:hAnsi="Consolas" w:cs="Times New Roman"/>
+          <w:color w:val="000088"/>
+          <w:sz w:val="21"/>
+          <w:szCs w:val="21"/>
+        </w:rPr>
+        <w:t>https</w:t>
+      </w:r>
+      <w:r>
+        <w:rPr>
+          <w:rFonts w:ascii="Consolas" w:eastAsia="Times New Roman" w:hAnsi="Consolas" w:cs="Times New Roman"/>
+          <w:color w:val="000000"/>
+          <w:sz w:val="21"/>
+          <w:szCs w:val="21"/>
+          <w:shd w:val="clear" w:color="auto" w:fill="F6F8FA"/>
+        </w:rPr>
+        <w:t>://android.googlesource.com/</w:t>
+      </w:r>
+      <w:r>
+        <w:rPr>
+          <w:rFonts w:ascii="Consolas" w:eastAsia="Times New Roman" w:hAnsi="Consolas" w:cs="Times New Roman"/>
+          <w:color w:val="4F4F4F"/>
+          <w:sz w:val="21"/>
+          <w:szCs w:val="21"/>
+        </w:rPr>
+        <w:t>platform</w:t>
+      </w:r>
+      <w:r>
+        <w:rPr>
+          <w:rFonts w:ascii="Consolas" w:eastAsia="Times New Roman" w:hAnsi="Consolas" w:cs="Times New Roman"/>
+          <w:color w:val="000000"/>
+          <w:sz w:val="21"/>
+          <w:szCs w:val="21"/>
+          <w:shd w:val="clear" w:color="auto" w:fill="F6F8FA"/>
+        </w:rPr>
+        <w:t>/manifest -b android-</w:t>
+      </w:r>
+      <w:r>
+        <w:rPr>
+          <w:rFonts w:ascii="Consolas" w:eastAsia="Times New Roman" w:hAnsi="Consolas" w:cs="Times New Roman"/>
+          <w:color w:val="006666"/>
+          <w:sz w:val="21"/>
+          <w:szCs w:val="21"/>
+        </w:rPr>
+        <w:t>7.0.0</w:t>
+      </w:r>
+      <w:r>
+        <w:rPr>
+          <w:rFonts w:ascii="Consolas" w:eastAsia="Times New Roman" w:hAnsi="Consolas" w:cs="Times New Roman"/>
+          <w:color w:val="000000"/>
+          <w:sz w:val="21"/>
+          <w:szCs w:val="21"/>
+          <w:shd w:val="clear" w:color="auto" w:fill="F6F8FA"/>
+        </w:rPr>
+        <w:t>_r1</w:t>
+      </w:r>
+    </w:p>
+    <w:p>
+      <w:pPr>
+        <w:rPr>
+          <w:rFonts w:ascii="Consolas" w:hAnsi="Consolas" w:hint="eastAsia"/>
+          <w:color w:val="000000"/>
+          <w:sz w:val="21"/>
+          <w:szCs w:val="21"/>
+          <w:shd w:val="clear" w:color="auto" w:fill="F6F8FA"/>
+        </w:rPr>
+      </w:pPr>
+      <w:r>
+        <w:rPr>
+          <w:rFonts w:ascii="Consolas" w:eastAsia="Times New Roman" w:hAnsi="Consolas" w:cs="Times New Roman"/>
+          <w:color w:val="006666"/>
+          <w:sz w:val="21"/>
+          <w:szCs w:val="21"/>
+        </w:rPr>
+        <w:t xml:space="preserve">      </w:t>
+      </w:r>
+      <w:r>
+        <w:rPr>
+          <w:rFonts w:ascii="Consolas" w:eastAsia="Times New Roman" w:hAnsi="Consolas" w:cs="Times New Roman"/>
+          <w:color w:val="000000"/>
+          <w:sz w:val="21"/>
+          <w:szCs w:val="21"/>
+          <w:shd w:val="clear" w:color="auto" w:fill="F6F8FA"/>
+        </w:rPr>
+        <w:t>repo sync</w:t>
+      </w:r>
+    </w:p>
+    <w:p/>
+    <w:p>
+      <w:pPr>
         <w:rPr>
           <w:rFonts w:hint="eastAsia"/>
         </w:rPr>
       </w:pPr>
       <w:bookmarkStart w:id="0" w:name="_GoBack"/>
       <w:bookmarkEnd w:id="0"/>
+    </w:p>
+    <w:p>
+      <w:pPr>
+        <w:pStyle w:val="ListParagraph"/>
+        <w:numPr>
+          <w:ilvl w:val="0"/>
+          <w:numId w:val="1"/>
+        </w:numPr>
+      </w:pPr>
+    </w:p>
+    <w:p>
+      <w:pPr>
+        <w:pStyle w:val="ListParagraph"/>
+        <w:numPr>
+          <w:ilvl w:val="0"/>
+          <w:numId w:val="1"/>
+        </w:numPr>
+      </w:pPr>
+    </w:p>
+    <w:p>
+      <w:pPr>
+        <w:pStyle w:val="ListParagraph"/>
+      </w:pPr>
+    </w:p>
+    <w:p>
+      <w:pPr>
+        <w:pStyle w:val="ListParagraph"/>
+      </w:pPr>
     </w:p>
     <w:p/>
     <w:sectPr>
@@ -1306,8 +3166,123 @@
       </w:pPr>
     </w:lvl>
   </w:abstractNum>
+  <w:abstractNum w:abstractNumId="1" w15:restartNumberingAfterBreak="0">
+    <w:nsid w:val="417C7788"/>
+    <w:multiLevelType w:val="hybridMultilevel"/>
+    <w:tmpl w:val="B834450A"/>
+    <w:lvl w:ilvl="0" w:tplc="0EFC1428">
+      <w:numFmt w:val="bullet"/>
+      <w:lvlText w:val="-"/>
+      <w:lvlJc w:val="left"/>
+      <w:pPr>
+        <w:ind w:left="1080" w:hanging="360"/>
+      </w:pPr>
+      <w:rPr>
+        <w:rFonts w:ascii="Gill Sans MT" w:eastAsia="Times New Roman" w:hAnsi="Gill Sans MT" w:cs="Times New Roman" w:hint="default"/>
+      </w:rPr>
+    </w:lvl>
+    <w:lvl w:ilvl="1" w:tplc="04090003">
+      <w:start w:val="1"/>
+      <w:numFmt w:val="bullet"/>
+      <w:lvlText w:val="o"/>
+      <w:lvlJc w:val="left"/>
+      <w:pPr>
+        <w:ind w:left="1800" w:hanging="360"/>
+      </w:pPr>
+      <w:rPr>
+        <w:rFonts w:ascii="Courier New" w:hAnsi="Courier New" w:cs="Courier New" w:hint="default"/>
+      </w:rPr>
+    </w:lvl>
+    <w:lvl w:ilvl="2" w:tplc="04090005">
+      <w:start w:val="1"/>
+      <w:numFmt w:val="bullet"/>
+      <w:lvlText w:val=""/>
+      <w:lvlJc w:val="left"/>
+      <w:pPr>
+        <w:ind w:left="2520" w:hanging="360"/>
+      </w:pPr>
+      <w:rPr>
+        <w:rFonts w:ascii="Wingdings" w:hAnsi="Wingdings" w:hint="default"/>
+      </w:rPr>
+    </w:lvl>
+    <w:lvl w:ilvl="3" w:tplc="04090001" w:tentative="1">
+      <w:start w:val="1"/>
+      <w:numFmt w:val="bullet"/>
+      <w:lvlText w:val=""/>
+      <w:lvlJc w:val="left"/>
+      <w:pPr>
+        <w:ind w:left="3240" w:hanging="360"/>
+      </w:pPr>
+      <w:rPr>
+        <w:rFonts w:ascii="Symbol" w:hAnsi="Symbol" w:hint="default"/>
+      </w:rPr>
+    </w:lvl>
+    <w:lvl w:ilvl="4" w:tplc="04090003" w:tentative="1">
+      <w:start w:val="1"/>
+      <w:numFmt w:val="bullet"/>
+      <w:lvlText w:val="o"/>
+      <w:lvlJc w:val="left"/>
+      <w:pPr>
+        <w:ind w:left="3960" w:hanging="360"/>
+      </w:pPr>
+      <w:rPr>
+        <w:rFonts w:ascii="Courier New" w:hAnsi="Courier New" w:cs="Courier New" w:hint="default"/>
+      </w:rPr>
+    </w:lvl>
+    <w:lvl w:ilvl="5" w:tplc="04090005" w:tentative="1">
+      <w:start w:val="1"/>
+      <w:numFmt w:val="bullet"/>
+      <w:lvlText w:val=""/>
+      <w:lvlJc w:val="left"/>
+      <w:pPr>
+        <w:ind w:left="4680" w:hanging="360"/>
+      </w:pPr>
+      <w:rPr>
+        <w:rFonts w:ascii="Wingdings" w:hAnsi="Wingdings" w:hint="default"/>
+      </w:rPr>
+    </w:lvl>
+    <w:lvl w:ilvl="6" w:tplc="04090001" w:tentative="1">
+      <w:start w:val="1"/>
+      <w:numFmt w:val="bullet"/>
+      <w:lvlText w:val=""/>
+      <w:lvlJc w:val="left"/>
+      <w:pPr>
+        <w:ind w:left="5400" w:hanging="360"/>
+      </w:pPr>
+      <w:rPr>
+        <w:rFonts w:ascii="Symbol" w:hAnsi="Symbol" w:hint="default"/>
+      </w:rPr>
+    </w:lvl>
+    <w:lvl w:ilvl="7" w:tplc="04090003" w:tentative="1">
+      <w:start w:val="1"/>
+      <w:numFmt w:val="bullet"/>
+      <w:lvlText w:val="o"/>
+      <w:lvlJc w:val="left"/>
+      <w:pPr>
+        <w:ind w:left="6120" w:hanging="360"/>
+      </w:pPr>
+      <w:rPr>
+        <w:rFonts w:ascii="Courier New" w:hAnsi="Courier New" w:cs="Courier New" w:hint="default"/>
+      </w:rPr>
+    </w:lvl>
+    <w:lvl w:ilvl="8" w:tplc="04090005" w:tentative="1">
+      <w:start w:val="1"/>
+      <w:numFmt w:val="bullet"/>
+      <w:lvlText w:val=""/>
+      <w:lvlJc w:val="left"/>
+      <w:pPr>
+        <w:ind w:left="6840" w:hanging="360"/>
+      </w:pPr>
+      <w:rPr>
+        <w:rFonts w:ascii="Wingdings" w:hAnsi="Wingdings" w:hint="default"/>
+      </w:rPr>
+    </w:lvl>
+  </w:abstractNum>
   <w:num w:numId="1">
     <w:abstractNumId w:val="0"/>
+  </w:num>
+  <w:num w:numId="2">
+    <w:abstractNumId w:val="1"/>
   </w:num>
 </w:numbering>
 </file>
@@ -1415,7 +3390,7 @@
     <w:lsdException w:name="Body Text Indent 2" w:semiHidden="1" w:unhideWhenUsed="1"/>
     <w:lsdException w:name="Body Text Indent 3" w:semiHidden="1" w:unhideWhenUsed="1"/>
     <w:lsdException w:name="Block Text" w:semiHidden="1" w:unhideWhenUsed="1"/>
-    <w:lsdException w:name="Hyperlink" w:semiHidden="1" w:unhideWhenUsed="1"/>
+    <w:lsdException w:name="Hyperlink" w:semiHidden="1" w:uiPriority="0" w:unhideWhenUsed="1"/>
     <w:lsdException w:name="FollowedHyperlink" w:semiHidden="1" w:unhideWhenUsed="1"/>
     <w:lsdException w:name="Strong" w:uiPriority="22" w:qFormat="1"/>
     <w:lsdException w:name="Emphasis" w:uiPriority="20" w:qFormat="1"/>
@@ -1751,7 +3726,6 @@
   <w:style w:type="character" w:styleId="Hyperlink">
     <w:name w:val="Hyperlink"/>
     <w:basedOn w:val="DefaultParagraphFont"/>
-    <w:uiPriority w:val="99"/>
     <w:unhideWhenUsed/>
     <w:rsid w:val="00DE6C62"/>
     <w:rPr>
@@ -1814,6 +3788,55 @@
     <w:link w:val="Footer"/>
     <w:uiPriority w:val="99"/>
     <w:rsid w:val="00C26261"/>
+  </w:style>
+  <w:style w:type="paragraph" w:customStyle="1" w:styleId="t-body">
+    <w:name w:val="t-body"/>
+    <w:basedOn w:val="Normal"/>
+    <w:rsid w:val="00C1252A"/>
+    <w:pPr>
+      <w:suppressAutoHyphens/>
+      <w:spacing w:before="80" w:after="80" w:line="220" w:lineRule="atLeast"/>
+    </w:pPr>
+    <w:rPr>
+      <w:rFonts w:ascii="Gill Sans MT" w:eastAsia="SimSun" w:hAnsi="Gill Sans MT" w:cs="Times New Roman"/>
+      <w:szCs w:val="20"/>
+      <w:lang w:val="en-GB" w:eastAsia="en-US"/>
+    </w:rPr>
+  </w:style>
+  <w:style w:type="character" w:customStyle="1" w:styleId="hljs-builtin">
+    <w:name w:val="hljs-built_in"/>
+    <w:basedOn w:val="DefaultParagraphFont"/>
+    <w:rsid w:val="000E5AB8"/>
+  </w:style>
+  <w:style w:type="character" w:customStyle="1" w:styleId="hljs-operator">
+    <w:name w:val="hljs-operator"/>
+    <w:basedOn w:val="DefaultParagraphFont"/>
+    <w:rsid w:val="000E5AB8"/>
+  </w:style>
+  <w:style w:type="character" w:customStyle="1" w:styleId="hljs-number">
+    <w:name w:val="hljs-number"/>
+    <w:basedOn w:val="DefaultParagraphFont"/>
+    <w:rsid w:val="000E5AB8"/>
+  </w:style>
+  <w:style w:type="character" w:customStyle="1" w:styleId="hljs-keyword">
+    <w:name w:val="hljs-keyword"/>
+    <w:basedOn w:val="DefaultParagraphFont"/>
+    <w:rsid w:val="00891680"/>
+  </w:style>
+  <w:style w:type="character" w:customStyle="1" w:styleId="hljs-attribute">
+    <w:name w:val="hljs-attribute"/>
+    <w:basedOn w:val="DefaultParagraphFont"/>
+    <w:rsid w:val="00CA3988"/>
+  </w:style>
+  <w:style w:type="character" w:customStyle="1" w:styleId="hljs-string">
+    <w:name w:val="hljs-string"/>
+    <w:basedOn w:val="DefaultParagraphFont"/>
+    <w:rsid w:val="00CA3988"/>
+  </w:style>
+  <w:style w:type="character" w:customStyle="1" w:styleId="hljs-comment">
+    <w:name w:val="hljs-comment"/>
+    <w:basedOn w:val="DefaultParagraphFont"/>
+    <w:rsid w:val="00662A9C"/>
   </w:style>
 </w:styles>
 </file>

</xml_diff>